<commit_message>
Redimensiones y Proyecto_2.pl funcionando
hay que agregar las fotos de lo que dara como resultado y esta lista esta parte
</commit_message>
<xml_diff>
--- a/Dietas y ejercicios.docx
+++ b/Dietas y ejercicios.docx
@@ -1299,7 +1299,6 @@
           <w:highlight w:val="yellow"/>
         </w:rPr>
       </w:pPr>
-      <w:proofErr w:type="gramStart"/>
       <w:r>
         <w:rPr>
           <w:highlight w:val="yellow"/>
@@ -1310,20 +1309,332 @@
         <w:rPr>
           <w:highlight w:val="yellow"/>
         </w:rPr>
+        <w:t xml:space="preserve">¿Practicas </w:t>
+      </w:r>
+      <w:r>
+        <w:rPr>
+          <w:highlight w:val="yellow"/>
+        </w:rPr>
+        <w:t>algún deporte o alguna actividad física?</w:t>
+      </w:r>
+    </w:p>
+    <w:p>
+      <w:pPr>
+        <w:pStyle w:val="Prrafodelista"/>
+        <w:numPr>
+          <w:ilvl w:val="0"/>
+          <w:numId w:val="7"/>
+        </w:numPr>
+        <w:rPr>
+          <w:b/>
+          <w:bCs/>
+          <w:highlight w:val="yellow"/>
+        </w:rPr>
+      </w:pPr>
+      <w:r>
+        <w:rPr>
+          <w:highlight w:val="yellow"/>
+        </w:rPr>
+        <w:t xml:space="preserve">2 </w:t>
+      </w:r>
+      <w:r>
+        <w:rPr>
+          <w:highlight w:val="yellow"/>
+        </w:rPr>
+        <w:t>- ¿Deportes o actividad de contacto?</w:t>
+      </w:r>
+    </w:p>
+    <w:p>
+      <w:pPr>
+        <w:pStyle w:val="Prrafodelista"/>
+        <w:numPr>
+          <w:ilvl w:val="0"/>
+          <w:numId w:val="7"/>
+        </w:numPr>
+        <w:rPr>
+          <w:b/>
+          <w:bCs/>
+          <w:highlight w:val="green"/>
+        </w:rPr>
+      </w:pPr>
+      <w:r>
+        <w:rPr>
+          <w:highlight w:val="green"/>
+        </w:rPr>
+        <w:t>3</w:t>
+      </w:r>
+      <w:r>
+        <w:rPr>
+          <w:highlight w:val="green"/>
+        </w:rPr>
+        <w:t>¿Comes comida chatarra más de tres veces a la semana?</w:t>
+      </w:r>
+    </w:p>
+    <w:p>
+      <w:pPr>
+        <w:pStyle w:val="Prrafodelista"/>
+        <w:numPr>
+          <w:ilvl w:val="0"/>
+          <w:numId w:val="7"/>
+        </w:numPr>
+        <w:rPr>
+          <w:b/>
+          <w:bCs/>
+          <w:highlight w:val="green"/>
+        </w:rPr>
+      </w:pPr>
+      <w:r>
+        <w:rPr>
+          <w:highlight w:val="green"/>
+        </w:rPr>
+        <w:t>4</w:t>
+      </w:r>
+      <w:r>
+        <w:rPr>
+          <w:highlight w:val="green"/>
+        </w:rPr>
+        <w:t>¿Consumes bebidas con altos niveles de azúcar?</w:t>
+      </w:r>
+    </w:p>
+    <w:p>
+      <w:pPr>
+        <w:pStyle w:val="Prrafodelista"/>
+        <w:numPr>
+          <w:ilvl w:val="0"/>
+          <w:numId w:val="7"/>
+        </w:numPr>
+        <w:rPr>
+          <w:highlight w:val="green"/>
+        </w:rPr>
+      </w:pPr>
+      <w:r>
+        <w:rPr>
+          <w:highlight w:val="green"/>
+        </w:rPr>
+        <w:t>5</w:t>
+      </w:r>
+      <w:r>
+        <w:rPr>
+          <w:highlight w:val="green"/>
+        </w:rPr>
+        <w:t>¿Pesas más de 80 kilogramos?</w:t>
+      </w:r>
+      <w:r>
+        <w:rPr>
+          <w:highlight w:val="green"/>
+        </w:rPr>
+        <w:t xml:space="preserve"> </w:t>
+      </w:r>
+    </w:p>
+    <w:p>
+      <w:pPr>
+        <w:pStyle w:val="Prrafodelista"/>
+        <w:numPr>
+          <w:ilvl w:val="0"/>
+          <w:numId w:val="7"/>
+        </w:numPr>
+        <w:rPr>
+          <w:highlight w:val="green"/>
+        </w:rPr>
+      </w:pPr>
+      <w:r>
+        <w:rPr>
+          <w:highlight w:val="green"/>
+        </w:rPr>
+        <w:t>6</w:t>
+      </w:r>
+      <w:r>
+        <w:rPr>
+          <w:highlight w:val="green"/>
+        </w:rPr>
+        <w:t xml:space="preserve">- </w:t>
+      </w:r>
+      <w:r>
+        <w:rPr>
+          <w:highlight w:val="green"/>
+        </w:rPr>
         <w:t>¿</w:t>
       </w:r>
-      <w:proofErr w:type="gramEnd"/>
+      <w:r>
+        <w:rPr>
+          <w:highlight w:val="green"/>
+        </w:rPr>
+        <w:t>Pesas menos de 100k?</w:t>
+      </w:r>
+    </w:p>
+    <w:p>
+      <w:pPr>
+        <w:pStyle w:val="Prrafodelista"/>
+        <w:numPr>
+          <w:ilvl w:val="0"/>
+          <w:numId w:val="7"/>
+        </w:numPr>
+        <w:rPr>
+          <w:b/>
+          <w:bCs/>
+          <w:highlight w:val="cyan"/>
+        </w:rPr>
+      </w:pPr>
+      <w:r>
+        <w:rPr>
+          <w:highlight w:val="cyan"/>
+        </w:rPr>
+        <w:t>7</w:t>
+      </w:r>
+      <w:r>
+        <w:rPr>
+          <w:highlight w:val="cyan"/>
+        </w:rPr>
+        <w:t>¿</w:t>
+      </w:r>
+      <w:r>
+        <w:rPr>
+          <w:highlight w:val="cyan"/>
+        </w:rPr>
+        <w:t>sufres de hipertensión?</w:t>
+      </w:r>
+    </w:p>
+    <w:p>
+      <w:pPr>
+        <w:pStyle w:val="Prrafodelista"/>
+        <w:numPr>
+          <w:ilvl w:val="0"/>
+          <w:numId w:val="7"/>
+        </w:numPr>
+        <w:rPr>
+          <w:b/>
+          <w:bCs/>
+          <w:highlight w:val="cyan"/>
+        </w:rPr>
+      </w:pPr>
+      <w:r>
+        <w:rPr>
+          <w:highlight w:val="cyan"/>
+        </w:rPr>
+        <w:t>8</w:t>
+      </w:r>
+      <w:r>
+        <w:rPr>
+          <w:highlight w:val="cyan"/>
+        </w:rPr>
+        <w:t>¿sufre alguna enfermedad cardiaca?</w:t>
+      </w:r>
+    </w:p>
+    <w:p>
+      <w:pPr>
+        <w:pStyle w:val="Prrafodelista"/>
+        <w:numPr>
+          <w:ilvl w:val="0"/>
+          <w:numId w:val="7"/>
+        </w:numPr>
+        <w:rPr>
+          <w:b/>
+          <w:bCs/>
+          <w:highlight w:val="cyan"/>
+        </w:rPr>
+      </w:pPr>
+      <w:r>
+        <w:rPr>
+          <w:highlight w:val="cyan"/>
+        </w:rPr>
+        <w:t>9</w:t>
+      </w:r>
+      <w:r>
+        <w:rPr>
+          <w:highlight w:val="cyan"/>
+        </w:rPr>
+        <w:t>¿sufres de hipotensión?</w:t>
+      </w:r>
+    </w:p>
+    <w:p>
+      <w:pPr>
+        <w:pStyle w:val="Prrafodelista"/>
+        <w:numPr>
+          <w:ilvl w:val="0"/>
+          <w:numId w:val="7"/>
+        </w:numPr>
+        <w:rPr>
+          <w:b/>
+          <w:bCs/>
+          <w:highlight w:val="magenta"/>
+        </w:rPr>
+      </w:pPr>
+      <w:r>
+        <w:rPr>
+          <w:highlight w:val="magenta"/>
+        </w:rPr>
+        <w:t>10</w:t>
+      </w:r>
+      <w:r>
+        <w:rPr>
+          <w:highlight w:val="magenta"/>
+        </w:rPr>
+        <w:t xml:space="preserve">¿bebes 2 o </w:t>
+      </w:r>
+      <w:proofErr w:type="spellStart"/>
+      <w:r>
+        <w:rPr>
+          <w:highlight w:val="magenta"/>
+        </w:rPr>
+        <w:t>mas</w:t>
+      </w:r>
+      <w:proofErr w:type="spellEnd"/>
+      <w:r>
+        <w:rPr>
+          <w:highlight w:val="magenta"/>
+        </w:rPr>
+        <w:t xml:space="preserve"> litros de agua al día?</w:t>
+      </w:r>
+    </w:p>
+    <w:p>
+      <w:pPr>
+        <w:pStyle w:val="Prrafodelista"/>
+        <w:numPr>
+          <w:ilvl w:val="0"/>
+          <w:numId w:val="7"/>
+        </w:numPr>
+        <w:rPr>
+          <w:b/>
+          <w:bCs/>
+          <w:highlight w:val="magenta"/>
+        </w:rPr>
+      </w:pPr>
+      <w:r>
+        <w:rPr>
+          <w:highlight w:val="magenta"/>
+        </w:rPr>
+        <w:t>11</w:t>
+      </w:r>
+      <w:r>
+        <w:rPr>
+          <w:highlight w:val="magenta"/>
+        </w:rPr>
+        <w:t>¿consumes alcohol?</w:t>
+      </w:r>
+    </w:p>
+    <w:p>
+      <w:pPr>
+        <w:pStyle w:val="Prrafodelista"/>
+        <w:numPr>
+          <w:ilvl w:val="0"/>
+          <w:numId w:val="7"/>
+        </w:numPr>
+        <w:rPr>
+          <w:b/>
+          <w:bCs/>
+        </w:rPr>
+      </w:pPr>
       <w:r>
         <w:rPr>
           <w:highlight w:val="yellow"/>
         </w:rPr>
-        <w:t xml:space="preserve">Practicas </w:t>
+        <w:t>12</w:t>
       </w:r>
       <w:r>
         <w:rPr>
           <w:highlight w:val="yellow"/>
         </w:rPr>
-        <w:t>algún deporte o alguna actividad física?</w:t>
+        <w:t>¿Sufres problemas con tus articulaciones?</w:t>
       </w:r>
     </w:p>
     <w:p>
@@ -1336,20 +1647,20 @@
         <w:rPr>
           <w:b/>
           <w:bCs/>
-          <w:highlight w:val="yellow"/>
-        </w:rPr>
-      </w:pPr>
-      <w:r>
-        <w:rPr>
-          <w:highlight w:val="yellow"/>
-        </w:rPr>
-        <w:t xml:space="preserve">2 </w:t>
-      </w:r>
-      <w:r>
-        <w:rPr>
-          <w:highlight w:val="yellow"/>
-        </w:rPr>
-        <w:t>- ¿Deportes o actividad de contacto?</w:t>
+          <w:highlight w:val="lightGray"/>
+        </w:rPr>
+      </w:pPr>
+      <w:r>
+        <w:rPr>
+          <w:highlight w:val="lightGray"/>
+        </w:rPr>
+        <w:t>13</w:t>
+      </w:r>
+      <w:r>
+        <w:rPr>
+          <w:highlight w:val="lightGray"/>
+        </w:rPr>
+        <w:t>¿Alguna vez tuvo COVID-19?</w:t>
       </w:r>
     </w:p>
     <w:p>
@@ -1362,28 +1673,20 @@
         <w:rPr>
           <w:b/>
           <w:bCs/>
-          <w:highlight w:val="green"/>
-        </w:rPr>
-      </w:pPr>
-      <w:proofErr w:type="gramStart"/>
-      <w:r>
-        <w:rPr>
-          <w:highlight w:val="green"/>
-        </w:rPr>
-        <w:t>3</w:t>
-      </w:r>
-      <w:r>
-        <w:rPr>
-          <w:highlight w:val="green"/>
-        </w:rPr>
-        <w:t>¿</w:t>
-      </w:r>
-      <w:proofErr w:type="gramEnd"/>
-      <w:r>
-        <w:rPr>
-          <w:highlight w:val="green"/>
-        </w:rPr>
-        <w:t>Comes comida chatarra más de tres veces a la semana?</w:t>
+          <w:highlight w:val="lightGray"/>
+        </w:rPr>
+      </w:pPr>
+      <w:r>
+        <w:rPr>
+          <w:highlight w:val="lightGray"/>
+        </w:rPr>
+        <w:t>14</w:t>
+      </w:r>
+      <w:r>
+        <w:rPr>
+          <w:highlight w:val="lightGray"/>
+        </w:rPr>
+        <w:t>- presento síntomas graves?</w:t>
       </w:r>
     </w:p>
     <w:p>
@@ -1396,29 +1699,29 @@
         <w:rPr>
           <w:b/>
           <w:bCs/>
-          <w:highlight w:val="green"/>
-        </w:rPr>
-      </w:pPr>
-      <w:proofErr w:type="gramStart"/>
-      <w:r>
-        <w:rPr>
-          <w:highlight w:val="green"/>
-        </w:rPr>
-        <w:t>4</w:t>
-      </w:r>
-      <w:r>
-        <w:rPr>
-          <w:highlight w:val="green"/>
-        </w:rPr>
-        <w:t>¿</w:t>
-      </w:r>
-      <w:proofErr w:type="gramEnd"/>
-      <w:r>
-        <w:rPr>
-          <w:highlight w:val="green"/>
-        </w:rPr>
-        <w:t>Consumes bebidas con altos niveles de azúcar?</w:t>
-      </w:r>
+          <w:highlight w:val="lightGray"/>
+        </w:rPr>
+      </w:pPr>
+      <w:r>
+        <w:rPr>
+          <w:highlight w:val="lightGray"/>
+        </w:rPr>
+        <w:t>15</w:t>
+      </w:r>
+      <w:r>
+        <w:rPr>
+          <w:highlight w:val="lightGray"/>
+        </w:rPr>
+        <w:t xml:space="preserve">- (si) sale </w:t>
+      </w:r>
+      <w:proofErr w:type="spellStart"/>
+      <w:r>
+        <w:rPr>
+          <w:highlight w:val="lightGray"/>
+        </w:rPr>
+        <w:t>bye</w:t>
+      </w:r>
+      <w:proofErr w:type="spellEnd"/>
     </w:p>
     <w:p>
       <w:pPr>
@@ -1428,432 +1731,71 @@
           <w:numId w:val="7"/>
         </w:numPr>
         <w:rPr>
-          <w:highlight w:val="green"/>
-        </w:rPr>
-      </w:pPr>
-      <w:proofErr w:type="gramStart"/>
-      <w:r>
-        <w:rPr>
-          <w:highlight w:val="green"/>
-        </w:rPr>
-        <w:t>5</w:t>
-      </w:r>
-      <w:r>
-        <w:rPr>
-          <w:highlight w:val="green"/>
-        </w:rPr>
-        <w:t>¿</w:t>
-      </w:r>
-      <w:proofErr w:type="gramEnd"/>
-      <w:r>
-        <w:rPr>
-          <w:highlight w:val="green"/>
-        </w:rPr>
-        <w:t>Pesas más de 80 kilogramos?</w:t>
-      </w:r>
-      <w:r>
-        <w:rPr>
-          <w:highlight w:val="green"/>
-        </w:rPr>
+          <w:b/>
+          <w:bCs/>
+          <w:highlight w:val="lightGray"/>
+        </w:rPr>
+      </w:pPr>
+      <w:r>
+        <w:rPr>
+          <w:highlight w:val="lightGray"/>
+        </w:rPr>
+        <w:t>16</w:t>
+      </w:r>
+      <w:r>
+        <w:rPr>
+          <w:highlight w:val="lightGray"/>
+        </w:rPr>
+        <w:t>- (no) ¿Sufre problemas para respirar?</w:t>
+      </w:r>
+    </w:p>
+    <w:p>
+      <w:pPr>
+        <w:pStyle w:val="Prrafodelista"/>
+        <w:numPr>
+          <w:ilvl w:val="0"/>
+          <w:numId w:val="7"/>
+        </w:numPr>
+        <w:rPr>
+          <w:b/>
+          <w:bCs/>
+        </w:rPr>
+      </w:pPr>
+      <w:r>
         <w:t xml:space="preserve"> </w:t>
       </w:r>
     </w:p>
     <w:p>
       <w:pPr>
         <w:pStyle w:val="Prrafodelista"/>
-        <w:numPr>
-          <w:ilvl w:val="0"/>
-          <w:numId w:val="7"/>
-        </w:numPr>
-        <w:rPr>
-          <w:highlight w:val="green"/>
-        </w:rPr>
-      </w:pPr>
-      <w:r>
-        <w:rPr>
-          <w:highlight w:val="green"/>
-        </w:rPr>
-        <w:t>6</w:t>
-      </w:r>
-      <w:r>
-        <w:rPr>
-          <w:highlight w:val="green"/>
-        </w:rPr>
-        <w:t xml:space="preserve">- </w:t>
-      </w:r>
-      <w:r>
-        <w:rPr>
-          <w:highlight w:val="green"/>
-        </w:rPr>
-        <w:t>¿</w:t>
-      </w:r>
-      <w:r>
-        <w:rPr>
-          <w:highlight w:val="green"/>
-        </w:rPr>
-        <w:t>Pesas menos de 100k?</w:t>
-      </w:r>
-    </w:p>
-    <w:p>
-      <w:pPr>
-        <w:pStyle w:val="Prrafodelista"/>
-        <w:numPr>
-          <w:ilvl w:val="0"/>
-          <w:numId w:val="7"/>
-        </w:numPr>
-        <w:rPr>
-          <w:b/>
-          <w:bCs/>
-          <w:highlight w:val="cyan"/>
-        </w:rPr>
-      </w:pPr>
-      <w:proofErr w:type="gramStart"/>
-      <w:r>
-        <w:rPr>
-          <w:highlight w:val="cyan"/>
-        </w:rPr>
-        <w:t>7</w:t>
-      </w:r>
-      <w:r>
-        <w:rPr>
-          <w:highlight w:val="cyan"/>
-        </w:rPr>
-        <w:t>¿</w:t>
-      </w:r>
-      <w:proofErr w:type="gramEnd"/>
-      <w:r>
-        <w:rPr>
-          <w:highlight w:val="cyan"/>
-        </w:rPr>
-        <w:t>sufres de hipertensión?</w:t>
-      </w:r>
-    </w:p>
-    <w:p>
-      <w:pPr>
-        <w:pStyle w:val="Prrafodelista"/>
-        <w:numPr>
-          <w:ilvl w:val="0"/>
-          <w:numId w:val="7"/>
-        </w:numPr>
-        <w:rPr>
-          <w:b/>
-          <w:bCs/>
-          <w:highlight w:val="cyan"/>
-        </w:rPr>
-      </w:pPr>
-      <w:proofErr w:type="gramStart"/>
-      <w:r>
-        <w:rPr>
-          <w:highlight w:val="cyan"/>
-        </w:rPr>
-        <w:t>8</w:t>
-      </w:r>
-      <w:r>
-        <w:rPr>
-          <w:highlight w:val="cyan"/>
-        </w:rPr>
-        <w:t>¿</w:t>
-      </w:r>
-      <w:proofErr w:type="gramEnd"/>
-      <w:r>
-        <w:rPr>
-          <w:highlight w:val="cyan"/>
-        </w:rPr>
-        <w:t>sufre alguna enfermedad cardiaca?</w:t>
-      </w:r>
-    </w:p>
-    <w:p>
-      <w:pPr>
-        <w:pStyle w:val="Prrafodelista"/>
-        <w:numPr>
-          <w:ilvl w:val="0"/>
-          <w:numId w:val="7"/>
-        </w:numPr>
-        <w:rPr>
-          <w:b/>
-          <w:bCs/>
-          <w:highlight w:val="cyan"/>
-        </w:rPr>
-      </w:pPr>
-      <w:proofErr w:type="gramStart"/>
-      <w:r>
-        <w:rPr>
-          <w:highlight w:val="cyan"/>
-        </w:rPr>
-        <w:t>9</w:t>
-      </w:r>
-      <w:r>
-        <w:rPr>
-          <w:highlight w:val="cyan"/>
-        </w:rPr>
-        <w:t>¿</w:t>
-      </w:r>
-      <w:proofErr w:type="gramEnd"/>
-      <w:r>
-        <w:rPr>
-          <w:highlight w:val="cyan"/>
-        </w:rPr>
-        <w:t>sufres de hipotensión?</w:t>
-      </w:r>
-    </w:p>
-    <w:p>
-      <w:pPr>
-        <w:pStyle w:val="Prrafodelista"/>
-        <w:numPr>
-          <w:ilvl w:val="0"/>
-          <w:numId w:val="7"/>
-        </w:numPr>
-        <w:rPr>
-          <w:b/>
-          <w:bCs/>
-          <w:highlight w:val="magenta"/>
-        </w:rPr>
-      </w:pPr>
-      <w:proofErr w:type="gramStart"/>
-      <w:r>
-        <w:rPr>
-          <w:highlight w:val="magenta"/>
-        </w:rPr>
-        <w:t>10</w:t>
-      </w:r>
-      <w:r>
-        <w:rPr>
-          <w:highlight w:val="magenta"/>
-        </w:rPr>
-        <w:t>¿</w:t>
-      </w:r>
-      <w:proofErr w:type="gramEnd"/>
-      <w:r>
-        <w:rPr>
-          <w:highlight w:val="magenta"/>
-        </w:rPr>
-        <w:t xml:space="preserve">bebes 2 o </w:t>
-      </w:r>
-      <w:proofErr w:type="spellStart"/>
-      <w:r>
-        <w:rPr>
-          <w:highlight w:val="magenta"/>
-        </w:rPr>
-        <w:t>mas</w:t>
-      </w:r>
-      <w:proofErr w:type="spellEnd"/>
-      <w:r>
-        <w:rPr>
-          <w:highlight w:val="magenta"/>
-        </w:rPr>
-        <w:t xml:space="preserve"> litros de agua al día?</w:t>
-      </w:r>
-    </w:p>
-    <w:p>
-      <w:pPr>
-        <w:pStyle w:val="Prrafodelista"/>
-        <w:numPr>
-          <w:ilvl w:val="0"/>
-          <w:numId w:val="7"/>
-        </w:numPr>
-        <w:rPr>
-          <w:b/>
-          <w:bCs/>
-          <w:highlight w:val="magenta"/>
-        </w:rPr>
-      </w:pPr>
-      <w:proofErr w:type="gramStart"/>
-      <w:r>
-        <w:rPr>
-          <w:highlight w:val="magenta"/>
-        </w:rPr>
-        <w:t>11</w:t>
-      </w:r>
-      <w:r>
-        <w:rPr>
-          <w:highlight w:val="magenta"/>
-        </w:rPr>
-        <w:t>¿</w:t>
-      </w:r>
-      <w:proofErr w:type="gramEnd"/>
-      <w:r>
-        <w:rPr>
-          <w:highlight w:val="magenta"/>
-        </w:rPr>
-        <w:t>consumes alcohol?</w:t>
-      </w:r>
-    </w:p>
-    <w:p>
-      <w:pPr>
-        <w:pStyle w:val="Prrafodelista"/>
-        <w:numPr>
-          <w:ilvl w:val="0"/>
-          <w:numId w:val="7"/>
-        </w:numPr>
-        <w:rPr>
-          <w:b/>
-          <w:bCs/>
-        </w:rPr>
-      </w:pPr>
-      <w:proofErr w:type="gramStart"/>
-      <w:r>
-        <w:rPr>
-          <w:highlight w:val="yellow"/>
-        </w:rPr>
-        <w:t>12</w:t>
-      </w:r>
-      <w:r>
-        <w:rPr>
-          <w:highlight w:val="yellow"/>
-        </w:rPr>
-        <w:t>¿</w:t>
-      </w:r>
-      <w:proofErr w:type="gramEnd"/>
-      <w:r>
-        <w:rPr>
-          <w:highlight w:val="yellow"/>
-        </w:rPr>
-        <w:t>Sufres problemas con tus articulaciones?</w:t>
-      </w:r>
-    </w:p>
-    <w:p>
-      <w:pPr>
-        <w:pStyle w:val="Prrafodelista"/>
-        <w:numPr>
-          <w:ilvl w:val="0"/>
-          <w:numId w:val="7"/>
-        </w:numPr>
-        <w:rPr>
-          <w:b/>
-          <w:bCs/>
-          <w:highlight w:val="lightGray"/>
-        </w:rPr>
-      </w:pPr>
-      <w:proofErr w:type="gramStart"/>
-      <w:r>
-        <w:rPr>
-          <w:highlight w:val="lightGray"/>
-        </w:rPr>
-        <w:t>13</w:t>
-      </w:r>
-      <w:r>
-        <w:rPr>
-          <w:highlight w:val="lightGray"/>
-        </w:rPr>
-        <w:t>¿</w:t>
-      </w:r>
-      <w:proofErr w:type="gramEnd"/>
-      <w:r>
-        <w:rPr>
-          <w:highlight w:val="lightGray"/>
-        </w:rPr>
-        <w:t>Alguna vez tuvo COVID-19?</w:t>
-      </w:r>
-    </w:p>
-    <w:p>
-      <w:pPr>
-        <w:pStyle w:val="Prrafodelista"/>
-        <w:numPr>
-          <w:ilvl w:val="0"/>
-          <w:numId w:val="7"/>
-        </w:numPr>
-        <w:rPr>
-          <w:b/>
-          <w:bCs/>
-          <w:highlight w:val="lightGray"/>
-        </w:rPr>
-      </w:pPr>
-      <w:r>
-        <w:rPr>
-          <w:highlight w:val="lightGray"/>
-        </w:rPr>
-        <w:t>14</w:t>
-      </w:r>
-      <w:r>
-        <w:rPr>
-          <w:highlight w:val="lightGray"/>
-        </w:rPr>
-        <w:t>- presento síntomas graves?</w:t>
-      </w:r>
-    </w:p>
-    <w:p>
-      <w:pPr>
-        <w:pStyle w:val="Prrafodelista"/>
-        <w:numPr>
-          <w:ilvl w:val="0"/>
-          <w:numId w:val="7"/>
-        </w:numPr>
-        <w:rPr>
-          <w:b/>
-          <w:bCs/>
-          <w:highlight w:val="lightGray"/>
-        </w:rPr>
-      </w:pPr>
-      <w:r>
-        <w:rPr>
-          <w:highlight w:val="lightGray"/>
-        </w:rPr>
-        <w:t>15</w:t>
-      </w:r>
-      <w:r>
-        <w:rPr>
-          <w:highlight w:val="lightGray"/>
-        </w:rPr>
-        <w:t xml:space="preserve">- (si) sale </w:t>
-      </w:r>
-      <w:proofErr w:type="spellStart"/>
-      <w:r>
-        <w:rPr>
-          <w:highlight w:val="lightGray"/>
-        </w:rPr>
-        <w:t>bye</w:t>
-      </w:r>
-      <w:proofErr w:type="spellEnd"/>
-    </w:p>
-    <w:p>
-      <w:pPr>
-        <w:pStyle w:val="Prrafodelista"/>
-        <w:numPr>
-          <w:ilvl w:val="0"/>
-          <w:numId w:val="7"/>
-        </w:numPr>
-        <w:rPr>
-          <w:b/>
-          <w:bCs/>
-          <w:highlight w:val="lightGray"/>
-        </w:rPr>
-      </w:pPr>
-      <w:r>
-        <w:rPr>
-          <w:highlight w:val="lightGray"/>
-        </w:rPr>
-        <w:t>16</w:t>
-      </w:r>
-      <w:r>
-        <w:rPr>
-          <w:highlight w:val="lightGray"/>
-        </w:rPr>
-        <w:t>- (no) ¿Sufre problemas para respirar?</w:t>
-      </w:r>
-    </w:p>
-    <w:p>
-      <w:pPr>
-        <w:pStyle w:val="Prrafodelista"/>
-        <w:numPr>
-          <w:ilvl w:val="0"/>
-          <w:numId w:val="7"/>
-        </w:numPr>
-        <w:rPr>
-          <w:b/>
-          <w:bCs/>
-        </w:rPr>
-      </w:pPr>
-      <w:r>
-        <w:t xml:space="preserve"> </w:t>
-      </w:r>
-    </w:p>
-    <w:p>
-      <w:pPr>
-        <w:pStyle w:val="Prrafodelista"/>
-        <w:numPr>
-          <w:ilvl w:val="0"/>
-          <w:numId w:val="7"/>
-        </w:numPr>
+        <w:ind w:left="1080"/>
+        <w:rPr>
+          <w:b/>
+          <w:bCs/>
+        </w:rPr>
+      </w:pPr>
+    </w:p>
+    <w:p>
+      <w:pPr>
+        <w:pStyle w:val="Prrafodelista"/>
+        <w:ind w:left="1080"/>
+        <w:rPr>
+          <w:b/>
+          <w:bCs/>
+        </w:rPr>
+      </w:pPr>
+      <w:r>
+        <w:rPr>
+          <w:b/>
+          <w:bCs/>
+        </w:rPr>
+        <w:t>Amarillo dieta 1</w:t>
+      </w:r>
+    </w:p>
+    <w:p>
+      <w:pPr>
+        <w:pStyle w:val="Prrafodelista"/>
+        <w:ind w:left="1080"/>
         <w:rPr>
           <w:b/>
           <w:bCs/>

</xml_diff>